<commit_message>
Revised the checklist doc.
</commit_message>
<xml_diff>
--- a/Reference_Implementation/Design/Permit_Application/2_Eligibility_Checklist.docx
+++ b/Reference_Implementation/Design/Permit_Application/2_Eligibility_Checklist.docx
@@ -178,65 +178,70 @@
           <w:lang w:val="en-US" w:eastAsia="zh-CN"/>
         </w:rPr>
         <w:tab/>
-        <w:t/>
-      </w:r>
-      <w:r>
-        <w:rPr>
-          <w:rFonts w:hint="eastAsia"/>
-          <w:sz w:val="24"/>
-          <w:szCs w:val="24"/>
-          <w:lang w:val="en-US" w:eastAsia="zh-CN"/>
-        </w:rPr>
-        <w:tab/>
-        <w:t/>
-      </w:r>
-      <w:r>
-        <w:rPr>
-          <w:rFonts w:hint="eastAsia"/>
-          <w:sz w:val="24"/>
-          <w:szCs w:val="24"/>
-          <w:lang w:val="en-US" w:eastAsia="zh-CN"/>
-        </w:rPr>
-        <w:tab/>
-        <w:t/>
-      </w:r>
-      <w:r>
-        <w:rPr>
-          <w:rFonts w:hint="eastAsia"/>
-          <w:sz w:val="24"/>
-          <w:szCs w:val="24"/>
-          <w:lang w:val="en-US" w:eastAsia="zh-CN"/>
-        </w:rPr>
-        <w:tab/>
-        <w:t/>
-      </w:r>
-      <w:r>
-        <w:rPr>
-          <w:rFonts w:hint="eastAsia"/>
-          <w:sz w:val="24"/>
-          <w:szCs w:val="24"/>
-          <w:lang w:val="en-US" w:eastAsia="zh-CN"/>
-        </w:rPr>
-        <w:tab/>
-        <w:t/>
-      </w:r>
-      <w:r>
-        <w:rPr>
-          <w:rFonts w:hint="eastAsia"/>
-          <w:sz w:val="24"/>
-          <w:szCs w:val="24"/>
-          <w:lang w:val="en-US" w:eastAsia="zh-CN"/>
-        </w:rPr>
-        <w:tab/>
-      </w:r>
-      <w:r>
-        <w:rPr>
-          <w:rFonts w:hint="eastAsia" w:eastAsiaTheme="minorEastAsia"/>
-          <w:sz w:val="24"/>
-          <w:szCs w:val="24"/>
-          <w:lang w:eastAsia="zh-CN"/>
-        </w:rPr>
-        <w:t xml:space="preserve">Y </w:t>
+      </w:r>
+      <w:r>
+        <w:rPr>
+          <w:rFonts w:hint="eastAsia"/>
+          <w:sz w:val="24"/>
+          <w:szCs w:val="24"/>
+          <w:lang w:val="en-US" w:eastAsia="zh-CN"/>
+        </w:rPr>
+        <w:tab/>
+      </w:r>
+      <w:r>
+        <w:rPr>
+          <w:rFonts w:hint="eastAsia"/>
+          <w:sz w:val="24"/>
+          <w:szCs w:val="24"/>
+          <w:lang w:val="en-US" w:eastAsia="zh-CN"/>
+        </w:rPr>
+        <w:tab/>
+      </w:r>
+      <w:r>
+        <w:rPr>
+          <w:rFonts w:hint="eastAsia"/>
+          <w:sz w:val="24"/>
+          <w:szCs w:val="24"/>
+          <w:lang w:val="en-US" w:eastAsia="zh-CN"/>
+        </w:rPr>
+        <w:tab/>
+      </w:r>
+      <w:r>
+        <w:rPr>
+          <w:rFonts w:hint="eastAsia"/>
+          <w:sz w:val="24"/>
+          <w:szCs w:val="24"/>
+          <w:lang w:val="en-US" w:eastAsia="zh-CN"/>
+        </w:rPr>
+        <w:tab/>
+      </w:r>
+      <w:r>
+        <w:rPr>
+          <w:rFonts w:hint="eastAsia"/>
+          <w:sz w:val="24"/>
+          <w:szCs w:val="24"/>
+          <w:lang w:val="en-US" w:eastAsia="zh-CN"/>
+        </w:rPr>
+        <w:tab/>
+      </w:r>
+      <w:r>
+        <w:rPr>
+          <w:rFonts w:hint="eastAsia" w:eastAsiaTheme="minorEastAsia"/>
+          <w:sz w:val="24"/>
+          <w:szCs w:val="24"/>
+          <w:highlight w:val="cyan"/>
+          <w:lang w:eastAsia="zh-CN"/>
+        </w:rPr>
+        <w:t>Y</w:t>
+      </w:r>
+      <w:r>
+        <w:rPr>
+          <w:rFonts w:hint="eastAsia" w:eastAsiaTheme="minorEastAsia"/>
+          <w:sz w:val="24"/>
+          <w:szCs w:val="24"/>
+          <w:lang w:eastAsia="zh-CN"/>
+        </w:rPr>
+        <w:t xml:space="preserve"> </w:t>
       </w:r>
       <w:r>
         <w:rPr>
@@ -377,9 +382,19 @@
           <w:rFonts w:hint="eastAsia" w:eastAsiaTheme="minorEastAsia"/>
           <w:sz w:val="24"/>
           <w:szCs w:val="24"/>
-          <w:lang w:eastAsia="zh-CN"/>
-        </w:rPr>
-        <w:t xml:space="preserve">Y </w:t>
+          <w:highlight w:val="cyan"/>
+          <w:lang w:eastAsia="zh-CN"/>
+        </w:rPr>
+        <w:t>Y</w:t>
+      </w:r>
+      <w:r>
+        <w:rPr>
+          <w:rFonts w:hint="eastAsia" w:eastAsiaTheme="minorEastAsia"/>
+          <w:sz w:val="24"/>
+          <w:szCs w:val="24"/>
+          <w:lang w:eastAsia="zh-CN"/>
+        </w:rPr>
+        <w:t xml:space="preserve"> </w:t>
       </w:r>
       <w:r>
         <w:rPr>
@@ -550,22 +565,22 @@
           <w:lang w:val="en-US" w:eastAsia="zh-CN"/>
         </w:rPr>
         <w:tab/>
-        <w:t/>
-      </w:r>
-      <w:r>
-        <w:rPr>
-          <w:rFonts w:hint="eastAsia"/>
-          <w:sz w:val="24"/>
-          <w:szCs w:val="24"/>
-          <w:lang w:val="en-US" w:eastAsia="zh-CN"/>
-        </w:rPr>
-        <w:tab/>
-      </w:r>
-      <w:r>
-        <w:rPr>
-          <w:rFonts w:hint="eastAsia" w:eastAsiaTheme="minorEastAsia"/>
-          <w:sz w:val="24"/>
-          <w:szCs w:val="24"/>
+      </w:r>
+      <w:r>
+        <w:rPr>
+          <w:rFonts w:hint="eastAsia"/>
+          <w:sz w:val="24"/>
+          <w:szCs w:val="24"/>
+          <w:lang w:val="en-US" w:eastAsia="zh-CN"/>
+        </w:rPr>
+        <w:tab/>
+      </w:r>
+      <w:r>
+        <w:rPr>
+          <w:rFonts w:hint="eastAsia" w:eastAsiaTheme="minorEastAsia"/>
+          <w:sz w:val="24"/>
+          <w:szCs w:val="24"/>
+          <w:highlight w:val="cyan"/>
           <w:lang w:eastAsia="zh-CN"/>
         </w:rPr>
         <w:t>Y</w:t>
@@ -667,57 +682,51 @@
           <w:lang w:val="en-US" w:eastAsia="zh-CN"/>
         </w:rPr>
         <w:tab/>
-        <w:t/>
-      </w:r>
-      <w:r>
-        <w:rPr>
-          <w:rFonts w:hint="eastAsia"/>
-          <w:sz w:val="24"/>
-          <w:szCs w:val="24"/>
-          <w:lang w:val="en-US" w:eastAsia="zh-CN"/>
-        </w:rPr>
-        <w:tab/>
-        <w:t/>
-      </w:r>
-      <w:r>
-        <w:rPr>
-          <w:rFonts w:hint="eastAsia"/>
-          <w:sz w:val="24"/>
-          <w:szCs w:val="24"/>
-          <w:lang w:val="en-US" w:eastAsia="zh-CN"/>
-        </w:rPr>
-        <w:tab/>
-        <w:t/>
-      </w:r>
-      <w:r>
-        <w:rPr>
-          <w:rFonts w:hint="eastAsia"/>
-          <w:sz w:val="24"/>
-          <w:szCs w:val="24"/>
-          <w:lang w:val="en-US" w:eastAsia="zh-CN"/>
-        </w:rPr>
-        <w:tab/>
-        <w:t/>
-      </w:r>
-      <w:r>
-        <w:rPr>
-          <w:rFonts w:hint="eastAsia"/>
-          <w:sz w:val="24"/>
-          <w:szCs w:val="24"/>
-          <w:lang w:val="en-US" w:eastAsia="zh-CN"/>
-        </w:rPr>
-        <w:tab/>
-        <w:t/>
-      </w:r>
-      <w:r>
-        <w:rPr>
-          <w:rFonts w:hint="eastAsia"/>
-          <w:sz w:val="24"/>
-          <w:szCs w:val="24"/>
-          <w:lang w:val="en-US" w:eastAsia="zh-CN"/>
-        </w:rPr>
-        <w:tab/>
-        <w:t/>
+      </w:r>
+      <w:r>
+        <w:rPr>
+          <w:rFonts w:hint="eastAsia"/>
+          <w:sz w:val="24"/>
+          <w:szCs w:val="24"/>
+          <w:lang w:val="en-US" w:eastAsia="zh-CN"/>
+        </w:rPr>
+        <w:tab/>
+      </w:r>
+      <w:r>
+        <w:rPr>
+          <w:rFonts w:hint="eastAsia"/>
+          <w:sz w:val="24"/>
+          <w:szCs w:val="24"/>
+          <w:lang w:val="en-US" w:eastAsia="zh-CN"/>
+        </w:rPr>
+        <w:tab/>
+      </w:r>
+      <w:r>
+        <w:rPr>
+          <w:rFonts w:hint="eastAsia"/>
+          <w:sz w:val="24"/>
+          <w:szCs w:val="24"/>
+          <w:lang w:val="en-US" w:eastAsia="zh-CN"/>
+        </w:rPr>
+        <w:tab/>
+      </w:r>
+      <w:r>
+        <w:rPr>
+          <w:rFonts w:hint="eastAsia"/>
+          <w:sz w:val="24"/>
+          <w:szCs w:val="24"/>
+          <w:lang w:val="en-US" w:eastAsia="zh-CN"/>
+        </w:rPr>
+        <w:tab/>
+      </w:r>
+      <w:r>
+        <w:rPr>
+          <w:rFonts w:hint="eastAsia"/>
+          <w:sz w:val="24"/>
+          <w:szCs w:val="24"/>
+          <w:lang w:val="en-US" w:eastAsia="zh-CN"/>
+        </w:rPr>
+        <w:tab/>
       </w:r>
       <w:r>
         <w:rPr>
@@ -751,6 +760,7 @@
           <w:rFonts w:hint="eastAsia" w:eastAsiaTheme="minorEastAsia"/>
           <w:sz w:val="24"/>
           <w:szCs w:val="24"/>
+          <w:highlight w:val="cyan"/>
           <w:lang w:eastAsia="zh-CN"/>
         </w:rPr>
         <w:t>N</w:t>
@@ -816,105 +826,106 @@
           <w:lang w:val="en-US" w:eastAsia="zh-CN"/>
         </w:rPr>
         <w:tab/>
-        <w:t/>
-      </w:r>
-      <w:r>
-        <w:rPr>
-          <w:rFonts w:hint="eastAsia"/>
-          <w:sz w:val="24"/>
-          <w:szCs w:val="24"/>
-          <w:lang w:val="en-US" w:eastAsia="zh-CN"/>
-        </w:rPr>
-        <w:tab/>
-        <w:t/>
-      </w:r>
-      <w:r>
-        <w:rPr>
-          <w:rFonts w:hint="eastAsia"/>
-          <w:sz w:val="24"/>
-          <w:szCs w:val="24"/>
-          <w:lang w:val="en-US" w:eastAsia="zh-CN"/>
-        </w:rPr>
-        <w:tab/>
-        <w:t/>
-      </w:r>
-      <w:r>
-        <w:rPr>
-          <w:rFonts w:hint="eastAsia"/>
-          <w:sz w:val="24"/>
-          <w:szCs w:val="24"/>
-          <w:lang w:val="en-US" w:eastAsia="zh-CN"/>
-        </w:rPr>
-        <w:tab/>
-        <w:t/>
-      </w:r>
-      <w:r>
-        <w:rPr>
-          <w:rFonts w:hint="eastAsia"/>
-          <w:sz w:val="24"/>
-          <w:szCs w:val="24"/>
-          <w:lang w:val="en-US" w:eastAsia="zh-CN"/>
-        </w:rPr>
-        <w:tab/>
-        <w:t/>
-      </w:r>
-      <w:r>
-        <w:rPr>
-          <w:rFonts w:hint="eastAsia"/>
-          <w:sz w:val="24"/>
-          <w:szCs w:val="24"/>
-          <w:lang w:val="en-US" w:eastAsia="zh-CN"/>
-        </w:rPr>
-        <w:tab/>
-        <w:t/>
-      </w:r>
-      <w:r>
-        <w:rPr>
-          <w:rFonts w:hint="eastAsia"/>
-          <w:sz w:val="24"/>
-          <w:szCs w:val="24"/>
-          <w:lang w:val="en-US" w:eastAsia="zh-CN"/>
-        </w:rPr>
-        <w:tab/>
-        <w:t/>
-      </w:r>
-      <w:r>
-        <w:rPr>
-          <w:rFonts w:hint="eastAsia"/>
-          <w:sz w:val="24"/>
-          <w:szCs w:val="24"/>
-          <w:lang w:val="en-US" w:eastAsia="zh-CN"/>
-        </w:rPr>
-        <w:tab/>
-        <w:t/>
-      </w:r>
-      <w:r>
-        <w:rPr>
-          <w:rFonts w:hint="eastAsia"/>
-          <w:sz w:val="24"/>
-          <w:szCs w:val="24"/>
-          <w:lang w:val="en-US" w:eastAsia="zh-CN"/>
-        </w:rPr>
-        <w:tab/>
-        <w:t/>
-      </w:r>
-      <w:r>
-        <w:rPr>
-          <w:rFonts w:hint="eastAsia"/>
-          <w:sz w:val="24"/>
-          <w:szCs w:val="24"/>
-          <w:lang w:val="en-US" w:eastAsia="zh-CN"/>
-        </w:rPr>
-        <w:tab/>
-      </w:r>
-      <w:r>
-        <w:rPr>
-          <w:rFonts w:hint="eastAsia" w:eastAsiaTheme="minorEastAsia"/>
-          <w:sz w:val="24"/>
-          <w:szCs w:val="24"/>
-          <w:lang w:eastAsia="zh-CN"/>
-        </w:rPr>
-        <w:t xml:space="preserve">Y </w:t>
+      </w:r>
+      <w:r>
+        <w:rPr>
+          <w:rFonts w:hint="eastAsia"/>
+          <w:sz w:val="24"/>
+          <w:szCs w:val="24"/>
+          <w:lang w:val="en-US" w:eastAsia="zh-CN"/>
+        </w:rPr>
+        <w:tab/>
+      </w:r>
+      <w:r>
+        <w:rPr>
+          <w:rFonts w:hint="eastAsia"/>
+          <w:sz w:val="24"/>
+          <w:szCs w:val="24"/>
+          <w:lang w:val="en-US" w:eastAsia="zh-CN"/>
+        </w:rPr>
+        <w:tab/>
+      </w:r>
+      <w:r>
+        <w:rPr>
+          <w:rFonts w:hint="eastAsia"/>
+          <w:sz w:val="24"/>
+          <w:szCs w:val="24"/>
+          <w:lang w:val="en-US" w:eastAsia="zh-CN"/>
+        </w:rPr>
+        <w:tab/>
+      </w:r>
+      <w:r>
+        <w:rPr>
+          <w:rFonts w:hint="eastAsia"/>
+          <w:sz w:val="24"/>
+          <w:szCs w:val="24"/>
+          <w:lang w:val="en-US" w:eastAsia="zh-CN"/>
+        </w:rPr>
+        <w:tab/>
+      </w:r>
+      <w:r>
+        <w:rPr>
+          <w:rFonts w:hint="eastAsia"/>
+          <w:sz w:val="24"/>
+          <w:szCs w:val="24"/>
+          <w:lang w:val="en-US" w:eastAsia="zh-CN"/>
+        </w:rPr>
+        <w:tab/>
+      </w:r>
+      <w:r>
+        <w:rPr>
+          <w:rFonts w:hint="eastAsia"/>
+          <w:sz w:val="24"/>
+          <w:szCs w:val="24"/>
+          <w:lang w:val="en-US" w:eastAsia="zh-CN"/>
+        </w:rPr>
+        <w:tab/>
+      </w:r>
+      <w:r>
+        <w:rPr>
+          <w:rFonts w:hint="eastAsia"/>
+          <w:sz w:val="24"/>
+          <w:szCs w:val="24"/>
+          <w:lang w:val="en-US" w:eastAsia="zh-CN"/>
+        </w:rPr>
+        <w:tab/>
+      </w:r>
+      <w:r>
+        <w:rPr>
+          <w:rFonts w:hint="eastAsia"/>
+          <w:sz w:val="24"/>
+          <w:szCs w:val="24"/>
+          <w:lang w:val="en-US" w:eastAsia="zh-CN"/>
+        </w:rPr>
+        <w:tab/>
+      </w:r>
+      <w:r>
+        <w:rPr>
+          <w:rFonts w:hint="eastAsia"/>
+          <w:sz w:val="24"/>
+          <w:szCs w:val="24"/>
+          <w:lang w:val="en-US" w:eastAsia="zh-CN"/>
+        </w:rPr>
+        <w:tab/>
+      </w:r>
+      <w:r>
+        <w:rPr>
+          <w:rFonts w:hint="eastAsia" w:eastAsiaTheme="minorEastAsia"/>
+          <w:sz w:val="24"/>
+          <w:szCs w:val="24"/>
+          <w:highlight w:val="cyan"/>
+          <w:lang w:eastAsia="zh-CN"/>
+        </w:rPr>
+        <w:t>Y</w:t>
+      </w:r>
+      <w:r>
+        <w:rPr>
+          <w:rFonts w:hint="eastAsia" w:eastAsiaTheme="minorEastAsia"/>
+          <w:sz w:val="24"/>
+          <w:szCs w:val="24"/>
+          <w:lang w:eastAsia="zh-CN"/>
+        </w:rPr>
+        <w:t xml:space="preserve"> </w:t>
       </w:r>
       <w:r>
         <w:rPr>
@@ -1060,25 +1071,34 @@
           <w:lang w:val="en-US" w:eastAsia="zh-CN"/>
         </w:rPr>
         <w:tab/>
-        <w:t/>
-      </w:r>
-      <w:r>
-        <w:rPr>
-          <w:rFonts w:hint="eastAsia"/>
-          <w:sz w:val="24"/>
-          <w:szCs w:val="24"/>
-          <w:lang w:val="en-US" w:eastAsia="zh-CN"/>
-        </w:rPr>
-        <w:tab/>
-      </w:r>
-      <w:r>
-        <w:rPr>
-          <w:rFonts w:hint="eastAsia" w:eastAsiaTheme="minorEastAsia"/>
-          <w:sz w:val="24"/>
-          <w:szCs w:val="24"/>
-          <w:lang w:eastAsia="zh-CN"/>
-        </w:rPr>
-        <w:t xml:space="preserve">Y </w:t>
+      </w:r>
+      <w:r>
+        <w:rPr>
+          <w:rFonts w:hint="eastAsia"/>
+          <w:sz w:val="24"/>
+          <w:szCs w:val="24"/>
+          <w:lang w:val="en-US" w:eastAsia="zh-CN"/>
+        </w:rPr>
+        <w:tab/>
+      </w:r>
+      <w:r>
+        <w:rPr>
+          <w:rFonts w:hint="eastAsia" w:eastAsiaTheme="minorEastAsia"/>
+          <w:sz w:val="24"/>
+          <w:szCs w:val="24"/>
+          <w:highlight w:val="cyan"/>
+          <w:lang w:eastAsia="zh-CN"/>
+        </w:rPr>
+        <w:t>Y</w:t>
+      </w:r>
+      <w:r>
+        <w:rPr>
+          <w:rFonts w:hint="eastAsia" w:eastAsiaTheme="minorEastAsia"/>
+          <w:sz w:val="24"/>
+          <w:szCs w:val="24"/>
+          <w:lang w:eastAsia="zh-CN"/>
+        </w:rPr>
+        <w:t xml:space="preserve"> </w:t>
       </w:r>
       <w:r>
         <w:rPr>
@@ -1141,85 +1161,79 @@
           <w:lang w:val="en-US" w:eastAsia="zh-CN"/>
         </w:rPr>
         <w:tab/>
-        <w:t/>
-      </w:r>
-      <w:r>
-        <w:rPr>
-          <w:rFonts w:hint="eastAsia"/>
-          <w:sz w:val="24"/>
-          <w:szCs w:val="24"/>
-          <w:lang w:val="en-US" w:eastAsia="zh-CN"/>
-        </w:rPr>
-        <w:tab/>
-        <w:t/>
-      </w:r>
-      <w:r>
-        <w:rPr>
-          <w:rFonts w:hint="eastAsia"/>
-          <w:sz w:val="24"/>
-          <w:szCs w:val="24"/>
-          <w:lang w:val="en-US" w:eastAsia="zh-CN"/>
-        </w:rPr>
-        <w:tab/>
-        <w:t/>
-      </w:r>
-      <w:r>
-        <w:rPr>
-          <w:rFonts w:hint="eastAsia"/>
-          <w:sz w:val="24"/>
-          <w:szCs w:val="24"/>
-          <w:lang w:val="en-US" w:eastAsia="zh-CN"/>
-        </w:rPr>
-        <w:tab/>
-        <w:t/>
-      </w:r>
-      <w:r>
-        <w:rPr>
-          <w:rFonts w:hint="eastAsia"/>
-          <w:sz w:val="24"/>
-          <w:szCs w:val="24"/>
-          <w:lang w:val="en-US" w:eastAsia="zh-CN"/>
-        </w:rPr>
-        <w:tab/>
-        <w:t/>
-      </w:r>
-      <w:r>
-        <w:rPr>
-          <w:rFonts w:hint="eastAsia"/>
-          <w:sz w:val="24"/>
-          <w:szCs w:val="24"/>
-          <w:lang w:val="en-US" w:eastAsia="zh-CN"/>
-        </w:rPr>
-        <w:tab/>
-        <w:t/>
-      </w:r>
-      <w:r>
-        <w:rPr>
-          <w:rFonts w:hint="eastAsia"/>
-          <w:sz w:val="24"/>
-          <w:szCs w:val="24"/>
-          <w:lang w:val="en-US" w:eastAsia="zh-CN"/>
-        </w:rPr>
-        <w:tab/>
-        <w:t/>
-      </w:r>
-      <w:r>
-        <w:rPr>
-          <w:rFonts w:hint="eastAsia"/>
-          <w:sz w:val="24"/>
-          <w:szCs w:val="24"/>
-          <w:lang w:val="en-US" w:eastAsia="zh-CN"/>
-        </w:rPr>
-        <w:tab/>
-      </w:r>
-      <w:r>
-        <w:rPr>
-          <w:rFonts w:hint="eastAsia" w:eastAsiaTheme="minorEastAsia"/>
-          <w:sz w:val="24"/>
-          <w:szCs w:val="24"/>
-          <w:lang w:eastAsia="zh-CN"/>
-        </w:rPr>
-        <w:t xml:space="preserve">Y </w:t>
+      </w:r>
+      <w:r>
+        <w:rPr>
+          <w:rFonts w:hint="eastAsia"/>
+          <w:sz w:val="24"/>
+          <w:szCs w:val="24"/>
+          <w:lang w:val="en-US" w:eastAsia="zh-CN"/>
+        </w:rPr>
+        <w:tab/>
+      </w:r>
+      <w:r>
+        <w:rPr>
+          <w:rFonts w:hint="eastAsia"/>
+          <w:sz w:val="24"/>
+          <w:szCs w:val="24"/>
+          <w:lang w:val="en-US" w:eastAsia="zh-CN"/>
+        </w:rPr>
+        <w:tab/>
+      </w:r>
+      <w:r>
+        <w:rPr>
+          <w:rFonts w:hint="eastAsia"/>
+          <w:sz w:val="24"/>
+          <w:szCs w:val="24"/>
+          <w:lang w:val="en-US" w:eastAsia="zh-CN"/>
+        </w:rPr>
+        <w:tab/>
+      </w:r>
+      <w:r>
+        <w:rPr>
+          <w:rFonts w:hint="eastAsia"/>
+          <w:sz w:val="24"/>
+          <w:szCs w:val="24"/>
+          <w:lang w:val="en-US" w:eastAsia="zh-CN"/>
+        </w:rPr>
+        <w:tab/>
+      </w:r>
+      <w:r>
+        <w:rPr>
+          <w:rFonts w:hint="eastAsia"/>
+          <w:sz w:val="24"/>
+          <w:szCs w:val="24"/>
+          <w:lang w:val="en-US" w:eastAsia="zh-CN"/>
+        </w:rPr>
+        <w:tab/>
+      </w:r>
+      <w:r>
+        <w:rPr>
+          <w:rFonts w:hint="eastAsia"/>
+          <w:sz w:val="24"/>
+          <w:szCs w:val="24"/>
+          <w:lang w:val="en-US" w:eastAsia="zh-CN"/>
+        </w:rPr>
+        <w:tab/>
+      </w:r>
+      <w:r>
+        <w:rPr>
+          <w:rFonts w:hint="eastAsia" w:eastAsiaTheme="minorEastAsia"/>
+          <w:sz w:val="24"/>
+          <w:szCs w:val="24"/>
+          <w:highlight w:val="cyan"/>
+          <w:lang w:eastAsia="zh-CN"/>
+        </w:rPr>
+        <w:t>Y</w:t>
+      </w:r>
+      <w:r>
+        <w:rPr>
+          <w:rFonts w:hint="eastAsia" w:eastAsiaTheme="minorEastAsia"/>
+          <w:sz w:val="24"/>
+          <w:szCs w:val="24"/>
+          <w:lang w:eastAsia="zh-CN"/>
+        </w:rPr>
+        <w:t xml:space="preserve"> </w:t>
       </w:r>
       <w:r>
         <w:rPr>
@@ -1282,27 +1296,24 @@
           <w:lang w:val="en-US" w:eastAsia="zh-CN"/>
         </w:rPr>
         <w:tab/>
-        <w:t/>
-      </w:r>
-      <w:r>
-        <w:rPr>
-          <w:rFonts w:hint="eastAsia"/>
-          <w:sz w:val="24"/>
-          <w:szCs w:val="24"/>
-          <w:lang w:val="en-US" w:eastAsia="zh-CN"/>
-        </w:rPr>
-        <w:tab/>
-        <w:t/>
-      </w:r>
-      <w:r>
-        <w:rPr>
-          <w:rFonts w:hint="eastAsia"/>
-          <w:sz w:val="24"/>
-          <w:szCs w:val="24"/>
-          <w:lang w:val="en-US" w:eastAsia="zh-CN"/>
-        </w:rPr>
-        <w:tab/>
-        <w:t/>
+      </w:r>
+      <w:r>
+        <w:rPr>
+          <w:rFonts w:hint="eastAsia"/>
+          <w:sz w:val="24"/>
+          <w:szCs w:val="24"/>
+          <w:lang w:val="en-US" w:eastAsia="zh-CN"/>
+        </w:rPr>
+        <w:tab/>
+      </w:r>
+      <w:r>
+        <w:rPr>
+          <w:rFonts w:hint="eastAsia"/>
+          <w:sz w:val="24"/>
+          <w:szCs w:val="24"/>
+          <w:lang w:val="en-US" w:eastAsia="zh-CN"/>
+        </w:rPr>
+        <w:tab/>
       </w:r>
       <w:r>
         <w:rPr>
@@ -1336,6 +1347,7 @@
           <w:rFonts w:hint="eastAsia" w:eastAsiaTheme="minorEastAsia"/>
           <w:sz w:val="24"/>
           <w:szCs w:val="24"/>
+          <w:highlight w:val="cyan"/>
           <w:lang w:eastAsia="zh-CN"/>
         </w:rPr>
         <w:t>N</w:t>
@@ -1363,6 +1375,7 @@
           <w:rFonts w:hint="eastAsia" w:eastAsiaTheme="minorEastAsia"/>
           <w:sz w:val="24"/>
           <w:szCs w:val="24"/>
+          <w:highlight w:val="yellow"/>
           <w:lang w:eastAsia="zh-CN"/>
         </w:rPr>
       </w:pPr>
@@ -1371,6 +1384,7 @@
           <w:rFonts w:hint="eastAsia" w:eastAsiaTheme="minorEastAsia"/>
           <w:sz w:val="24"/>
           <w:szCs w:val="24"/>
+          <w:highlight w:val="yellow"/>
           <w:lang w:eastAsia="zh-CN"/>
         </w:rPr>
         <w:t xml:space="preserve">D. PV system is not a hybrid or bipolar system </w:t>
@@ -1380,115 +1394,117 @@
           <w:rFonts w:hint="eastAsia"/>
           <w:sz w:val="24"/>
           <w:szCs w:val="24"/>
-          <w:lang w:val="en-US" w:eastAsia="zh-CN"/>
-        </w:rPr>
-        <w:tab/>
-        <w:t/>
-      </w:r>
-      <w:r>
-        <w:rPr>
-          <w:rFonts w:hint="eastAsia"/>
-          <w:sz w:val="24"/>
-          <w:szCs w:val="24"/>
-          <w:lang w:val="en-US" w:eastAsia="zh-CN"/>
-        </w:rPr>
-        <w:tab/>
-        <w:t/>
-      </w:r>
-      <w:r>
-        <w:rPr>
-          <w:rFonts w:hint="eastAsia"/>
-          <w:sz w:val="24"/>
-          <w:szCs w:val="24"/>
-          <w:lang w:val="en-US" w:eastAsia="zh-CN"/>
-        </w:rPr>
-        <w:tab/>
-        <w:t/>
-      </w:r>
-      <w:r>
-        <w:rPr>
-          <w:rFonts w:hint="eastAsia"/>
-          <w:sz w:val="24"/>
-          <w:szCs w:val="24"/>
-          <w:lang w:val="en-US" w:eastAsia="zh-CN"/>
-        </w:rPr>
-        <w:tab/>
-        <w:t/>
-      </w:r>
-      <w:r>
-        <w:rPr>
-          <w:rFonts w:hint="eastAsia"/>
-          <w:sz w:val="24"/>
-          <w:szCs w:val="24"/>
-          <w:lang w:val="en-US" w:eastAsia="zh-CN"/>
-        </w:rPr>
-        <w:tab/>
-        <w:t/>
-      </w:r>
-      <w:r>
-        <w:rPr>
-          <w:rFonts w:hint="eastAsia"/>
-          <w:sz w:val="24"/>
-          <w:szCs w:val="24"/>
-          <w:lang w:val="en-US" w:eastAsia="zh-CN"/>
-        </w:rPr>
-        <w:tab/>
-        <w:t/>
-      </w:r>
-      <w:r>
-        <w:rPr>
-          <w:rFonts w:hint="eastAsia"/>
-          <w:sz w:val="24"/>
-          <w:szCs w:val="24"/>
-          <w:lang w:val="en-US" w:eastAsia="zh-CN"/>
-        </w:rPr>
-        <w:tab/>
-        <w:t/>
-      </w:r>
-      <w:r>
-        <w:rPr>
-          <w:rFonts w:hint="eastAsia"/>
-          <w:sz w:val="24"/>
-          <w:szCs w:val="24"/>
-          <w:lang w:val="en-US" w:eastAsia="zh-CN"/>
-        </w:rPr>
-        <w:tab/>
-        <w:t/>
-      </w:r>
-      <w:r>
-        <w:rPr>
-          <w:rFonts w:hint="eastAsia"/>
-          <w:sz w:val="24"/>
-          <w:szCs w:val="24"/>
-          <w:lang w:val="en-US" w:eastAsia="zh-CN"/>
-        </w:rPr>
-        <w:tab/>
-        <w:t/>
-      </w:r>
-      <w:r>
-        <w:rPr>
-          <w:rFonts w:hint="eastAsia"/>
-          <w:sz w:val="24"/>
-          <w:szCs w:val="24"/>
-          <w:lang w:val="en-US" w:eastAsia="zh-CN"/>
-        </w:rPr>
-        <w:tab/>
-        <w:t/>
-      </w:r>
-      <w:r>
-        <w:rPr>
-          <w:rFonts w:hint="eastAsia"/>
-          <w:sz w:val="24"/>
-          <w:szCs w:val="24"/>
-          <w:lang w:val="en-US" w:eastAsia="zh-CN"/>
-        </w:rPr>
-        <w:tab/>
-      </w:r>
-      <w:r>
-        <w:rPr>
-          <w:rFonts w:hint="eastAsia" w:eastAsiaTheme="minorEastAsia"/>
-          <w:sz w:val="24"/>
-          <w:szCs w:val="24"/>
+          <w:highlight w:val="yellow"/>
+          <w:lang w:val="en-US" w:eastAsia="zh-CN"/>
+        </w:rPr>
+        <w:tab/>
+      </w:r>
+      <w:r>
+        <w:rPr>
+          <w:rFonts w:hint="eastAsia"/>
+          <w:sz w:val="24"/>
+          <w:szCs w:val="24"/>
+          <w:highlight w:val="yellow"/>
+          <w:lang w:val="en-US" w:eastAsia="zh-CN"/>
+        </w:rPr>
+        <w:tab/>
+      </w:r>
+      <w:r>
+        <w:rPr>
+          <w:rFonts w:hint="eastAsia"/>
+          <w:sz w:val="24"/>
+          <w:szCs w:val="24"/>
+          <w:highlight w:val="yellow"/>
+          <w:lang w:val="en-US" w:eastAsia="zh-CN"/>
+        </w:rPr>
+        <w:tab/>
+      </w:r>
+      <w:r>
+        <w:rPr>
+          <w:rFonts w:hint="eastAsia"/>
+          <w:sz w:val="24"/>
+          <w:szCs w:val="24"/>
+          <w:highlight w:val="yellow"/>
+          <w:lang w:val="en-US" w:eastAsia="zh-CN"/>
+        </w:rPr>
+        <w:tab/>
+      </w:r>
+      <w:r>
+        <w:rPr>
+          <w:rFonts w:hint="eastAsia"/>
+          <w:sz w:val="24"/>
+          <w:szCs w:val="24"/>
+          <w:highlight w:val="yellow"/>
+          <w:lang w:val="en-US" w:eastAsia="zh-CN"/>
+        </w:rPr>
+        <w:tab/>
+      </w:r>
+      <w:r>
+        <w:rPr>
+          <w:rFonts w:hint="eastAsia"/>
+          <w:sz w:val="24"/>
+          <w:szCs w:val="24"/>
+          <w:highlight w:val="yellow"/>
+          <w:lang w:val="en-US" w:eastAsia="zh-CN"/>
+        </w:rPr>
+        <w:tab/>
+      </w:r>
+      <w:r>
+        <w:rPr>
+          <w:rFonts w:hint="eastAsia"/>
+          <w:sz w:val="24"/>
+          <w:szCs w:val="24"/>
+          <w:highlight w:val="yellow"/>
+          <w:lang w:val="en-US" w:eastAsia="zh-CN"/>
+        </w:rPr>
+        <w:tab/>
+      </w:r>
+      <w:r>
+        <w:rPr>
+          <w:rFonts w:hint="eastAsia"/>
+          <w:sz w:val="24"/>
+          <w:szCs w:val="24"/>
+          <w:highlight w:val="yellow"/>
+          <w:lang w:val="en-US" w:eastAsia="zh-CN"/>
+        </w:rPr>
+        <w:tab/>
+      </w:r>
+      <w:r>
+        <w:rPr>
+          <w:rFonts w:hint="eastAsia"/>
+          <w:sz w:val="24"/>
+          <w:szCs w:val="24"/>
+          <w:highlight w:val="yellow"/>
+          <w:lang w:val="en-US" w:eastAsia="zh-CN"/>
+        </w:rPr>
+        <w:tab/>
+      </w:r>
+      <w:r>
+        <w:rPr>
+          <w:rFonts w:hint="eastAsia"/>
+          <w:sz w:val="24"/>
+          <w:szCs w:val="24"/>
+          <w:highlight w:val="yellow"/>
+          <w:lang w:val="en-US" w:eastAsia="zh-CN"/>
+        </w:rPr>
+        <w:tab/>
+      </w:r>
+      <w:r>
+        <w:rPr>
+          <w:rFonts w:hint="eastAsia"/>
+          <w:sz w:val="24"/>
+          <w:szCs w:val="24"/>
+          <w:highlight w:val="yellow"/>
+          <w:lang w:val="en-US" w:eastAsia="zh-CN"/>
+        </w:rPr>
+        <w:tab/>
+      </w:r>
+      <w:r>
+        <w:rPr>
+          <w:rFonts w:hint="eastAsia" w:eastAsiaTheme="minorEastAsia"/>
+          <w:sz w:val="24"/>
+          <w:szCs w:val="24"/>
+          <w:highlight w:val="yellow"/>
           <w:lang w:eastAsia="zh-CN"/>
         </w:rPr>
         <w:t xml:space="preserve">Y </w:t>
@@ -1498,15 +1514,17 @@
           <w:rFonts w:hint="eastAsia"/>
           <w:sz w:val="24"/>
           <w:szCs w:val="24"/>
-          <w:lang w:val="en-US" w:eastAsia="zh-CN"/>
-        </w:rPr>
-        <w:tab/>
-      </w:r>
-      <w:r>
-        <w:rPr>
-          <w:rFonts w:hint="eastAsia" w:eastAsiaTheme="minorEastAsia"/>
-          <w:sz w:val="24"/>
-          <w:szCs w:val="24"/>
+          <w:highlight w:val="yellow"/>
+          <w:lang w:val="en-US" w:eastAsia="zh-CN"/>
+        </w:rPr>
+        <w:tab/>
+      </w:r>
+      <w:r>
+        <w:rPr>
+          <w:rFonts w:hint="eastAsia" w:eastAsiaTheme="minorEastAsia"/>
+          <w:sz w:val="24"/>
+          <w:szCs w:val="24"/>
+          <w:highlight w:val="yellow"/>
           <w:lang w:eastAsia="zh-CN"/>
         </w:rPr>
         <w:t>N</w:t>
@@ -1590,27 +1608,15 @@
           <w:lang w:val="en-US" w:eastAsia="zh-CN"/>
         </w:rPr>
         <w:tab/>
-        <w:t/>
-      </w:r>
-      <w:r>
-        <w:rPr>
-          <w:rFonts w:hint="eastAsia"/>
-          <w:sz w:val="24"/>
-          <w:szCs w:val="24"/>
-          <w:lang w:val="en-US" w:eastAsia="zh-CN"/>
-        </w:rPr>
-        <w:tab/>
-        <w:t/>
-      </w:r>
-      <w:r>
-        <w:rPr>
-          <w:rFonts w:hint="eastAsia"/>
-          <w:sz w:val="24"/>
-          <w:szCs w:val="24"/>
-          <w:lang w:val="en-US" w:eastAsia="zh-CN"/>
-        </w:rPr>
-        <w:tab/>
-        <w:t/>
+      </w:r>
+      <w:r>
+        <w:rPr>
+          <w:rFonts w:hint="eastAsia"/>
+          <w:sz w:val="24"/>
+          <w:szCs w:val="24"/>
+          <w:lang w:val="en-US" w:eastAsia="zh-CN"/>
+        </w:rPr>
+        <w:tab/>
       </w:r>
       <w:r>
         <w:rPr>
@@ -1644,10 +1650,13 @@
           <w:rFonts w:hint="eastAsia" w:eastAsiaTheme="minorEastAsia"/>
           <w:sz w:val="24"/>
           <w:szCs w:val="24"/>
+          <w:highlight w:val="cyan"/>
           <w:lang w:eastAsia="zh-CN"/>
         </w:rPr>
         <w:t>N</w:t>
       </w:r>
+      <w:bookmarkStart w:id="0" w:name="_GoBack"/>
+      <w:bookmarkEnd w:id="0"/>
     </w:p>
     <w:p>
       <w:pPr>
@@ -1834,87 +1843,78 @@
           <w:lang w:val="en-US" w:eastAsia="zh-CN"/>
         </w:rPr>
         <w:tab/>
-        <w:t/>
-      </w:r>
-      <w:r>
-        <w:rPr>
-          <w:rFonts w:hint="eastAsia"/>
-          <w:sz w:val="24"/>
-          <w:szCs w:val="24"/>
-          <w:lang w:val="en-US" w:eastAsia="zh-CN"/>
-        </w:rPr>
-        <w:tab/>
-        <w:t/>
-      </w:r>
-      <w:r>
-        <w:rPr>
-          <w:rFonts w:hint="eastAsia"/>
-          <w:sz w:val="24"/>
-          <w:szCs w:val="24"/>
-          <w:lang w:val="en-US" w:eastAsia="zh-CN"/>
-        </w:rPr>
-        <w:tab/>
-        <w:t/>
-      </w:r>
-      <w:r>
-        <w:rPr>
-          <w:rFonts w:hint="eastAsia"/>
-          <w:sz w:val="24"/>
-          <w:szCs w:val="24"/>
-          <w:lang w:val="en-US" w:eastAsia="zh-CN"/>
-        </w:rPr>
-        <w:tab/>
-        <w:t/>
-      </w:r>
-      <w:r>
-        <w:rPr>
-          <w:rFonts w:hint="eastAsia"/>
-          <w:sz w:val="24"/>
-          <w:szCs w:val="24"/>
-          <w:lang w:val="en-US" w:eastAsia="zh-CN"/>
-        </w:rPr>
-        <w:tab/>
-        <w:t/>
-      </w:r>
-      <w:r>
-        <w:rPr>
-          <w:rFonts w:hint="eastAsia"/>
-          <w:sz w:val="24"/>
-          <w:szCs w:val="24"/>
-          <w:lang w:val="en-US" w:eastAsia="zh-CN"/>
-        </w:rPr>
-        <w:tab/>
-        <w:t/>
-      </w:r>
-      <w:r>
-        <w:rPr>
-          <w:rFonts w:hint="eastAsia"/>
-          <w:sz w:val="24"/>
-          <w:szCs w:val="24"/>
-          <w:lang w:val="en-US" w:eastAsia="zh-CN"/>
-        </w:rPr>
-        <w:tab/>
-        <w:t/>
-      </w:r>
-      <w:r>
-        <w:rPr>
-          <w:rFonts w:hint="eastAsia"/>
-          <w:sz w:val="24"/>
-          <w:szCs w:val="24"/>
-          <w:lang w:val="en-US" w:eastAsia="zh-CN"/>
-        </w:rPr>
-        <w:tab/>
-        <w:t/>
-      </w:r>
-      <w:r>
-        <w:rPr>
-          <w:rFonts w:hint="eastAsia"/>
-          <w:sz w:val="24"/>
-          <w:szCs w:val="24"/>
-          <w:lang w:val="en-US" w:eastAsia="zh-CN"/>
-        </w:rPr>
-        <w:tab/>
-        <w:t/>
+      </w:r>
+      <w:r>
+        <w:rPr>
+          <w:rFonts w:hint="eastAsia"/>
+          <w:sz w:val="24"/>
+          <w:szCs w:val="24"/>
+          <w:lang w:val="en-US" w:eastAsia="zh-CN"/>
+        </w:rPr>
+        <w:tab/>
+      </w:r>
+      <w:r>
+        <w:rPr>
+          <w:rFonts w:hint="eastAsia"/>
+          <w:sz w:val="24"/>
+          <w:szCs w:val="24"/>
+          <w:lang w:val="en-US" w:eastAsia="zh-CN"/>
+        </w:rPr>
+        <w:tab/>
+      </w:r>
+      <w:r>
+        <w:rPr>
+          <w:rFonts w:hint="eastAsia"/>
+          <w:sz w:val="24"/>
+          <w:szCs w:val="24"/>
+          <w:lang w:val="en-US" w:eastAsia="zh-CN"/>
+        </w:rPr>
+        <w:tab/>
+      </w:r>
+      <w:r>
+        <w:rPr>
+          <w:rFonts w:hint="eastAsia"/>
+          <w:sz w:val="24"/>
+          <w:szCs w:val="24"/>
+          <w:lang w:val="en-US" w:eastAsia="zh-CN"/>
+        </w:rPr>
+        <w:tab/>
+      </w:r>
+      <w:r>
+        <w:rPr>
+          <w:rFonts w:hint="eastAsia"/>
+          <w:sz w:val="24"/>
+          <w:szCs w:val="24"/>
+          <w:lang w:val="en-US" w:eastAsia="zh-CN"/>
+        </w:rPr>
+        <w:tab/>
+      </w:r>
+      <w:r>
+        <w:rPr>
+          <w:rFonts w:hint="eastAsia"/>
+          <w:sz w:val="24"/>
+          <w:szCs w:val="24"/>
+          <w:lang w:val="en-US" w:eastAsia="zh-CN"/>
+        </w:rPr>
+        <w:tab/>
+      </w:r>
+      <w:r>
+        <w:rPr>
+          <w:rFonts w:hint="eastAsia"/>
+          <w:sz w:val="24"/>
+          <w:szCs w:val="24"/>
+          <w:lang w:val="en-US" w:eastAsia="zh-CN"/>
+        </w:rPr>
+        <w:tab/>
+      </w:r>
+      <w:r>
+        <w:rPr>
+          <w:rFonts w:hint="eastAsia"/>
+          <w:sz w:val="24"/>
+          <w:szCs w:val="24"/>
+          <w:lang w:val="en-US" w:eastAsia="zh-CN"/>
+        </w:rPr>
+        <w:tab/>
       </w:r>
       <w:r>
         <w:rPr>
@@ -1948,6 +1948,7 @@
           <w:rFonts w:hint="eastAsia" w:eastAsiaTheme="minorEastAsia"/>
           <w:sz w:val="24"/>
           <w:szCs w:val="24"/>
+          <w:highlight w:val="cyan"/>
           <w:lang w:eastAsia="zh-CN"/>
         </w:rPr>
         <w:t>N</w:t>
@@ -2050,25 +2051,33 @@
         </w:rPr>
         <w:tab/>
       </w:r>
-      <w:bookmarkStart w:id="0" w:name="_GoBack"/>
-      <w:bookmarkEnd w:id="0"/>
-      <w:r>
-        <w:rPr>
-          <w:rFonts w:hint="eastAsia"/>
-          <w:sz w:val="24"/>
-          <w:szCs w:val="24"/>
-          <w:lang w:val="en-US" w:eastAsia="zh-CN"/>
-        </w:rPr>
-        <w:tab/>
-      </w:r>
-      <w:r>
-        <w:rPr>
-          <w:rFonts w:hint="eastAsia" w:eastAsiaTheme="minorEastAsia"/>
-          <w:sz w:val="24"/>
-          <w:szCs w:val="24"/>
-          <w:lang w:eastAsia="zh-CN"/>
-        </w:rPr>
-        <w:t xml:space="preserve">Y </w:t>
+      <w:r>
+        <w:rPr>
+          <w:rFonts w:hint="eastAsia"/>
+          <w:sz w:val="24"/>
+          <w:szCs w:val="24"/>
+          <w:lang w:val="en-US" w:eastAsia="zh-CN"/>
+        </w:rPr>
+        <w:tab/>
+      </w:r>
+      <w:r>
+        <w:rPr>
+          <w:rFonts w:hint="eastAsia" w:eastAsiaTheme="minorEastAsia"/>
+          <w:sz w:val="24"/>
+          <w:szCs w:val="24"/>
+          <w:highlight w:val="cyan"/>
+          <w:lang w:eastAsia="zh-CN"/>
+        </w:rPr>
+        <w:t>Y</w:t>
+      </w:r>
+      <w:r>
+        <w:rPr>
+          <w:rFonts w:hint="eastAsia" w:eastAsiaTheme="minorEastAsia"/>
+          <w:sz w:val="24"/>
+          <w:szCs w:val="24"/>
+          <w:lang w:eastAsia="zh-CN"/>
+        </w:rPr>
+        <w:t xml:space="preserve"> </w:t>
       </w:r>
       <w:r>
         <w:rPr>
@@ -2227,18 +2236,29 @@
           <w:rFonts w:hint="eastAsia"/>
           <w:sz w:val="24"/>
           <w:szCs w:val="24"/>
-          <w:lang w:val="en-US" w:eastAsia="zh-CN"/>
-        </w:rPr>
-        <w:tab/>
-      </w:r>
-      <w:r>
-        <w:rPr>
-          <w:rFonts w:hint="eastAsia" w:eastAsiaTheme="minorEastAsia"/>
-          <w:sz w:val="24"/>
-          <w:szCs w:val="24"/>
-          <w:lang w:eastAsia="zh-CN"/>
-        </w:rPr>
-        <w:t xml:space="preserve">Y </w:t>
+          <w:highlight w:val="cyan"/>
+          <w:lang w:val="en-US" w:eastAsia="zh-CN"/>
+        </w:rPr>
+        <w:tab/>
+      </w:r>
+      <w:r>
+        <w:rPr>
+          <w:rFonts w:hint="eastAsia" w:eastAsiaTheme="minorEastAsia"/>
+          <w:sz w:val="24"/>
+          <w:szCs w:val="24"/>
+          <w:highlight w:val="cyan"/>
+          <w:lang w:eastAsia="zh-CN"/>
+        </w:rPr>
+        <w:t>Y</w:t>
+      </w:r>
+      <w:r>
+        <w:rPr>
+          <w:rFonts w:hint="eastAsia" w:eastAsiaTheme="minorEastAsia"/>
+          <w:sz w:val="24"/>
+          <w:szCs w:val="24"/>
+          <w:lang w:eastAsia="zh-CN"/>
+        </w:rPr>
+        <w:t xml:space="preserve"> </w:t>
       </w:r>
       <w:r>
         <w:rPr>
@@ -2364,145 +2384,142 @@
           <w:lang w:val="en-US" w:eastAsia="zh-CN"/>
         </w:rPr>
         <w:tab/>
-        <w:t/>
-      </w:r>
-      <w:r>
-        <w:rPr>
-          <w:rFonts w:hint="eastAsia"/>
-          <w:sz w:val="24"/>
-          <w:szCs w:val="24"/>
-          <w:lang w:val="en-US" w:eastAsia="zh-CN"/>
-        </w:rPr>
-        <w:tab/>
-        <w:t/>
-      </w:r>
-      <w:r>
-        <w:rPr>
-          <w:rFonts w:hint="eastAsia"/>
-          <w:sz w:val="24"/>
-          <w:szCs w:val="24"/>
-          <w:lang w:val="en-US" w:eastAsia="zh-CN"/>
-        </w:rPr>
-        <w:tab/>
-        <w:t/>
-      </w:r>
-      <w:r>
-        <w:rPr>
-          <w:rFonts w:hint="eastAsia"/>
-          <w:sz w:val="24"/>
-          <w:szCs w:val="24"/>
-          <w:lang w:val="en-US" w:eastAsia="zh-CN"/>
-        </w:rPr>
-        <w:tab/>
-        <w:t/>
-      </w:r>
-      <w:r>
-        <w:rPr>
-          <w:rFonts w:hint="eastAsia"/>
-          <w:sz w:val="24"/>
-          <w:szCs w:val="24"/>
-          <w:lang w:val="en-US" w:eastAsia="zh-CN"/>
-        </w:rPr>
-        <w:tab/>
-        <w:t/>
-      </w:r>
-      <w:r>
-        <w:rPr>
-          <w:rFonts w:hint="eastAsia"/>
-          <w:sz w:val="24"/>
-          <w:szCs w:val="24"/>
-          <w:lang w:val="en-US" w:eastAsia="zh-CN"/>
-        </w:rPr>
-        <w:tab/>
-        <w:t/>
-      </w:r>
-      <w:r>
-        <w:rPr>
-          <w:rFonts w:hint="eastAsia"/>
-          <w:sz w:val="24"/>
-          <w:szCs w:val="24"/>
-          <w:lang w:val="en-US" w:eastAsia="zh-CN"/>
-        </w:rPr>
-        <w:tab/>
-        <w:t/>
-      </w:r>
-      <w:r>
-        <w:rPr>
-          <w:rFonts w:hint="eastAsia"/>
-          <w:sz w:val="24"/>
-          <w:szCs w:val="24"/>
-          <w:lang w:val="en-US" w:eastAsia="zh-CN"/>
-        </w:rPr>
-        <w:tab/>
-        <w:t/>
-      </w:r>
-      <w:r>
-        <w:rPr>
-          <w:rFonts w:hint="eastAsia"/>
-          <w:sz w:val="24"/>
-          <w:szCs w:val="24"/>
-          <w:lang w:val="en-US" w:eastAsia="zh-CN"/>
-        </w:rPr>
-        <w:tab/>
-        <w:t/>
-      </w:r>
-      <w:r>
-        <w:rPr>
-          <w:rFonts w:hint="eastAsia"/>
-          <w:sz w:val="24"/>
-          <w:szCs w:val="24"/>
-          <w:lang w:val="en-US" w:eastAsia="zh-CN"/>
-        </w:rPr>
-        <w:tab/>
-        <w:t/>
-      </w:r>
-      <w:r>
-        <w:rPr>
-          <w:rFonts w:hint="eastAsia"/>
-          <w:sz w:val="24"/>
-          <w:szCs w:val="24"/>
-          <w:lang w:val="en-US" w:eastAsia="zh-CN"/>
-        </w:rPr>
-        <w:tab/>
-        <w:t/>
-      </w:r>
-      <w:r>
-        <w:rPr>
-          <w:rFonts w:hint="eastAsia"/>
-          <w:sz w:val="24"/>
-          <w:szCs w:val="24"/>
-          <w:lang w:val="en-US" w:eastAsia="zh-CN"/>
-        </w:rPr>
-        <w:tab/>
-        <w:t/>
-      </w:r>
-      <w:r>
-        <w:rPr>
-          <w:rFonts w:hint="eastAsia"/>
-          <w:sz w:val="24"/>
-          <w:szCs w:val="24"/>
-          <w:lang w:val="en-US" w:eastAsia="zh-CN"/>
-        </w:rPr>
-        <w:tab/>
-        <w:t/>
-      </w:r>
-      <w:r>
-        <w:rPr>
-          <w:rFonts w:hint="eastAsia"/>
-          <w:sz w:val="24"/>
-          <w:szCs w:val="24"/>
-          <w:lang w:val="en-US" w:eastAsia="zh-CN"/>
-        </w:rPr>
-        <w:tab/>
-      </w:r>
-      <w:r>
-        <w:rPr>
-          <w:rFonts w:hint="eastAsia" w:eastAsiaTheme="minorEastAsia"/>
-          <w:sz w:val="24"/>
-          <w:szCs w:val="24"/>
-          <w:lang w:eastAsia="zh-CN"/>
-        </w:rPr>
-        <w:t xml:space="preserve">Y </w:t>
+      </w:r>
+      <w:r>
+        <w:rPr>
+          <w:rFonts w:hint="eastAsia"/>
+          <w:sz w:val="24"/>
+          <w:szCs w:val="24"/>
+          <w:lang w:val="en-US" w:eastAsia="zh-CN"/>
+        </w:rPr>
+        <w:tab/>
+      </w:r>
+      <w:r>
+        <w:rPr>
+          <w:rFonts w:hint="eastAsia"/>
+          <w:sz w:val="24"/>
+          <w:szCs w:val="24"/>
+          <w:lang w:val="en-US" w:eastAsia="zh-CN"/>
+        </w:rPr>
+        <w:tab/>
+      </w:r>
+      <w:r>
+        <w:rPr>
+          <w:rFonts w:hint="eastAsia"/>
+          <w:sz w:val="24"/>
+          <w:szCs w:val="24"/>
+          <w:lang w:val="en-US" w:eastAsia="zh-CN"/>
+        </w:rPr>
+        <w:tab/>
+      </w:r>
+      <w:r>
+        <w:rPr>
+          <w:rFonts w:hint="eastAsia"/>
+          <w:sz w:val="24"/>
+          <w:szCs w:val="24"/>
+          <w:lang w:val="en-US" w:eastAsia="zh-CN"/>
+        </w:rPr>
+        <w:tab/>
+      </w:r>
+      <w:r>
+        <w:rPr>
+          <w:rFonts w:hint="eastAsia"/>
+          <w:sz w:val="24"/>
+          <w:szCs w:val="24"/>
+          <w:lang w:val="en-US" w:eastAsia="zh-CN"/>
+        </w:rPr>
+        <w:tab/>
+      </w:r>
+      <w:r>
+        <w:rPr>
+          <w:rFonts w:hint="eastAsia"/>
+          <w:sz w:val="24"/>
+          <w:szCs w:val="24"/>
+          <w:lang w:val="en-US" w:eastAsia="zh-CN"/>
+        </w:rPr>
+        <w:tab/>
+      </w:r>
+      <w:r>
+        <w:rPr>
+          <w:rFonts w:hint="eastAsia"/>
+          <w:sz w:val="24"/>
+          <w:szCs w:val="24"/>
+          <w:lang w:val="en-US" w:eastAsia="zh-CN"/>
+        </w:rPr>
+        <w:tab/>
+      </w:r>
+      <w:r>
+        <w:rPr>
+          <w:rFonts w:hint="eastAsia"/>
+          <w:sz w:val="24"/>
+          <w:szCs w:val="24"/>
+          <w:lang w:val="en-US" w:eastAsia="zh-CN"/>
+        </w:rPr>
+        <w:tab/>
+      </w:r>
+      <w:r>
+        <w:rPr>
+          <w:rFonts w:hint="eastAsia"/>
+          <w:sz w:val="24"/>
+          <w:szCs w:val="24"/>
+          <w:lang w:val="en-US" w:eastAsia="zh-CN"/>
+        </w:rPr>
+        <w:tab/>
+      </w:r>
+      <w:r>
+        <w:rPr>
+          <w:rFonts w:hint="eastAsia"/>
+          <w:sz w:val="24"/>
+          <w:szCs w:val="24"/>
+          <w:lang w:val="en-US" w:eastAsia="zh-CN"/>
+        </w:rPr>
+        <w:tab/>
+      </w:r>
+      <w:r>
+        <w:rPr>
+          <w:rFonts w:hint="eastAsia"/>
+          <w:sz w:val="24"/>
+          <w:szCs w:val="24"/>
+          <w:lang w:val="en-US" w:eastAsia="zh-CN"/>
+        </w:rPr>
+        <w:tab/>
+      </w:r>
+      <w:r>
+        <w:rPr>
+          <w:rFonts w:hint="eastAsia"/>
+          <w:sz w:val="24"/>
+          <w:szCs w:val="24"/>
+          <w:lang w:val="en-US" w:eastAsia="zh-CN"/>
+        </w:rPr>
+        <w:tab/>
+      </w:r>
+      <w:r>
+        <w:rPr>
+          <w:rFonts w:hint="eastAsia"/>
+          <w:sz w:val="24"/>
+          <w:szCs w:val="24"/>
+          <w:lang w:val="en-US" w:eastAsia="zh-CN"/>
+        </w:rPr>
+        <w:tab/>
+      </w:r>
+      <w:r>
+        <w:rPr>
+          <w:rFonts w:hint="eastAsia" w:eastAsiaTheme="minorEastAsia"/>
+          <w:sz w:val="24"/>
+          <w:szCs w:val="24"/>
+          <w:highlight w:val="cyan"/>
+          <w:lang w:eastAsia="zh-CN"/>
+        </w:rPr>
+        <w:t>Y</w:t>
+      </w:r>
+      <w:r>
+        <w:rPr>
+          <w:rFonts w:hint="eastAsia" w:eastAsiaTheme="minorEastAsia"/>
+          <w:sz w:val="24"/>
+          <w:szCs w:val="24"/>
+          <w:lang w:eastAsia="zh-CN"/>
+        </w:rPr>
+        <w:t xml:space="preserve"> </w:t>
       </w:r>
       <w:r>
         <w:rPr>
@@ -2565,115 +2582,115 @@
           <w:lang w:val="en-US" w:eastAsia="zh-CN"/>
         </w:rPr>
         <w:tab/>
-        <w:t/>
-      </w:r>
-      <w:r>
-        <w:rPr>
-          <w:rFonts w:hint="eastAsia"/>
-          <w:sz w:val="24"/>
-          <w:szCs w:val="24"/>
-          <w:lang w:val="en-US" w:eastAsia="zh-CN"/>
-        </w:rPr>
-        <w:tab/>
-        <w:t/>
-      </w:r>
-      <w:r>
-        <w:rPr>
-          <w:rFonts w:hint="eastAsia"/>
-          <w:sz w:val="24"/>
-          <w:szCs w:val="24"/>
-          <w:lang w:val="en-US" w:eastAsia="zh-CN"/>
-        </w:rPr>
-        <w:tab/>
-        <w:t/>
-      </w:r>
-      <w:r>
-        <w:rPr>
-          <w:rFonts w:hint="eastAsia"/>
-          <w:sz w:val="24"/>
-          <w:szCs w:val="24"/>
-          <w:lang w:val="en-US" w:eastAsia="zh-CN"/>
-        </w:rPr>
-        <w:tab/>
-        <w:t/>
-      </w:r>
-      <w:r>
-        <w:rPr>
-          <w:rFonts w:hint="eastAsia"/>
-          <w:sz w:val="24"/>
-          <w:szCs w:val="24"/>
-          <w:lang w:val="en-US" w:eastAsia="zh-CN"/>
-        </w:rPr>
-        <w:tab/>
-        <w:t/>
-      </w:r>
-      <w:r>
-        <w:rPr>
-          <w:rFonts w:hint="eastAsia"/>
-          <w:sz w:val="24"/>
-          <w:szCs w:val="24"/>
-          <w:lang w:val="en-US" w:eastAsia="zh-CN"/>
-        </w:rPr>
-        <w:tab/>
-        <w:t/>
-      </w:r>
-      <w:r>
-        <w:rPr>
-          <w:rFonts w:hint="eastAsia"/>
-          <w:sz w:val="24"/>
-          <w:szCs w:val="24"/>
-          <w:lang w:val="en-US" w:eastAsia="zh-CN"/>
-        </w:rPr>
-        <w:tab/>
-        <w:t/>
-      </w:r>
-      <w:r>
-        <w:rPr>
-          <w:rFonts w:hint="eastAsia"/>
-          <w:sz w:val="24"/>
-          <w:szCs w:val="24"/>
-          <w:lang w:val="en-US" w:eastAsia="zh-CN"/>
-        </w:rPr>
-        <w:tab/>
-        <w:t/>
-      </w:r>
-      <w:r>
-        <w:rPr>
-          <w:rFonts w:hint="eastAsia"/>
-          <w:sz w:val="24"/>
-          <w:szCs w:val="24"/>
-          <w:lang w:val="en-US" w:eastAsia="zh-CN"/>
-        </w:rPr>
-        <w:tab/>
-        <w:t/>
-      </w:r>
-      <w:r>
-        <w:rPr>
-          <w:rFonts w:hint="eastAsia"/>
-          <w:sz w:val="24"/>
-          <w:szCs w:val="24"/>
-          <w:lang w:val="en-US" w:eastAsia="zh-CN"/>
-        </w:rPr>
-        <w:tab/>
-        <w:t/>
-      </w:r>
-      <w:r>
-        <w:rPr>
-          <w:rFonts w:hint="eastAsia"/>
-          <w:sz w:val="24"/>
-          <w:szCs w:val="24"/>
-          <w:lang w:val="en-US" w:eastAsia="zh-CN"/>
-        </w:rPr>
-        <w:tab/>
-      </w:r>
-      <w:r>
-        <w:rPr>
-          <w:rFonts w:hint="eastAsia" w:eastAsiaTheme="minorEastAsia"/>
-          <w:sz w:val="24"/>
-          <w:szCs w:val="24"/>
-          <w:lang w:eastAsia="zh-CN"/>
-        </w:rPr>
-        <w:t xml:space="preserve">Y </w:t>
+      </w:r>
+      <w:r>
+        <w:rPr>
+          <w:rFonts w:hint="eastAsia"/>
+          <w:sz w:val="24"/>
+          <w:szCs w:val="24"/>
+          <w:lang w:val="en-US" w:eastAsia="zh-CN"/>
+        </w:rPr>
+        <w:tab/>
+      </w:r>
+      <w:r>
+        <w:rPr>
+          <w:rFonts w:hint="eastAsia"/>
+          <w:sz w:val="24"/>
+          <w:szCs w:val="24"/>
+          <w:lang w:val="en-US" w:eastAsia="zh-CN"/>
+        </w:rPr>
+        <w:tab/>
+      </w:r>
+      <w:r>
+        <w:rPr>
+          <w:rFonts w:hint="eastAsia"/>
+          <w:sz w:val="24"/>
+          <w:szCs w:val="24"/>
+          <w:lang w:val="en-US" w:eastAsia="zh-CN"/>
+        </w:rPr>
+        <w:tab/>
+      </w:r>
+      <w:r>
+        <w:rPr>
+          <w:rFonts w:hint="eastAsia"/>
+          <w:sz w:val="24"/>
+          <w:szCs w:val="24"/>
+          <w:lang w:val="en-US" w:eastAsia="zh-CN"/>
+        </w:rPr>
+        <w:tab/>
+      </w:r>
+      <w:r>
+        <w:rPr>
+          <w:rFonts w:hint="eastAsia"/>
+          <w:sz w:val="24"/>
+          <w:szCs w:val="24"/>
+          <w:lang w:val="en-US" w:eastAsia="zh-CN"/>
+        </w:rPr>
+        <w:tab/>
+      </w:r>
+      <w:r>
+        <w:rPr>
+          <w:rFonts w:hint="eastAsia"/>
+          <w:sz w:val="24"/>
+          <w:szCs w:val="24"/>
+          <w:lang w:val="en-US" w:eastAsia="zh-CN"/>
+        </w:rPr>
+        <w:tab/>
+      </w:r>
+      <w:r>
+        <w:rPr>
+          <w:rFonts w:hint="eastAsia"/>
+          <w:sz w:val="24"/>
+          <w:szCs w:val="24"/>
+          <w:lang w:val="en-US" w:eastAsia="zh-CN"/>
+        </w:rPr>
+        <w:tab/>
+      </w:r>
+      <w:r>
+        <w:rPr>
+          <w:rFonts w:hint="eastAsia"/>
+          <w:sz w:val="24"/>
+          <w:szCs w:val="24"/>
+          <w:lang w:val="en-US" w:eastAsia="zh-CN"/>
+        </w:rPr>
+        <w:tab/>
+      </w:r>
+      <w:r>
+        <w:rPr>
+          <w:rFonts w:hint="eastAsia"/>
+          <w:sz w:val="24"/>
+          <w:szCs w:val="24"/>
+          <w:lang w:val="en-US" w:eastAsia="zh-CN"/>
+        </w:rPr>
+        <w:tab/>
+      </w:r>
+      <w:r>
+        <w:rPr>
+          <w:rFonts w:hint="eastAsia"/>
+          <w:sz w:val="24"/>
+          <w:szCs w:val="24"/>
+          <w:lang w:val="en-US" w:eastAsia="zh-CN"/>
+        </w:rPr>
+        <w:tab/>
+      </w:r>
+      <w:r>
+        <w:rPr>
+          <w:rFonts w:hint="eastAsia" w:eastAsiaTheme="minorEastAsia"/>
+          <w:sz w:val="24"/>
+          <w:szCs w:val="24"/>
+          <w:highlight w:val="cyan"/>
+          <w:lang w:eastAsia="zh-CN"/>
+        </w:rPr>
+        <w:t>Y</w:t>
+      </w:r>
+      <w:r>
+        <w:rPr>
+          <w:rFonts w:hint="eastAsia" w:eastAsiaTheme="minorEastAsia"/>
+          <w:sz w:val="24"/>
+          <w:szCs w:val="24"/>
+          <w:lang w:eastAsia="zh-CN"/>
+        </w:rPr>
+        <w:t xml:space="preserve"> </w:t>
       </w:r>
       <w:r>
         <w:rPr>
@@ -2736,105 +2753,106 @@
           <w:lang w:val="en-US" w:eastAsia="zh-CN"/>
         </w:rPr>
         <w:tab/>
-        <w:t/>
-      </w:r>
-      <w:r>
-        <w:rPr>
-          <w:rFonts w:hint="eastAsia"/>
-          <w:sz w:val="24"/>
-          <w:szCs w:val="24"/>
-          <w:lang w:val="en-US" w:eastAsia="zh-CN"/>
-        </w:rPr>
-        <w:tab/>
-        <w:t/>
-      </w:r>
-      <w:r>
-        <w:rPr>
-          <w:rFonts w:hint="eastAsia"/>
-          <w:sz w:val="24"/>
-          <w:szCs w:val="24"/>
-          <w:lang w:val="en-US" w:eastAsia="zh-CN"/>
-        </w:rPr>
-        <w:tab/>
-        <w:t/>
-      </w:r>
-      <w:r>
-        <w:rPr>
-          <w:rFonts w:hint="eastAsia"/>
-          <w:sz w:val="24"/>
-          <w:szCs w:val="24"/>
-          <w:lang w:val="en-US" w:eastAsia="zh-CN"/>
-        </w:rPr>
-        <w:tab/>
-        <w:t/>
-      </w:r>
-      <w:r>
-        <w:rPr>
-          <w:rFonts w:hint="eastAsia"/>
-          <w:sz w:val="24"/>
-          <w:szCs w:val="24"/>
-          <w:lang w:val="en-US" w:eastAsia="zh-CN"/>
-        </w:rPr>
-        <w:tab/>
-        <w:t/>
-      </w:r>
-      <w:r>
-        <w:rPr>
-          <w:rFonts w:hint="eastAsia"/>
-          <w:sz w:val="24"/>
-          <w:szCs w:val="24"/>
-          <w:lang w:val="en-US" w:eastAsia="zh-CN"/>
-        </w:rPr>
-        <w:tab/>
-        <w:t/>
-      </w:r>
-      <w:r>
-        <w:rPr>
-          <w:rFonts w:hint="eastAsia"/>
-          <w:sz w:val="24"/>
-          <w:szCs w:val="24"/>
-          <w:lang w:val="en-US" w:eastAsia="zh-CN"/>
-        </w:rPr>
-        <w:tab/>
-        <w:t/>
-      </w:r>
-      <w:r>
-        <w:rPr>
-          <w:rFonts w:hint="eastAsia"/>
-          <w:sz w:val="24"/>
-          <w:szCs w:val="24"/>
-          <w:lang w:val="en-US" w:eastAsia="zh-CN"/>
-        </w:rPr>
-        <w:tab/>
-        <w:t/>
-      </w:r>
-      <w:r>
-        <w:rPr>
-          <w:rFonts w:hint="eastAsia"/>
-          <w:sz w:val="24"/>
-          <w:szCs w:val="24"/>
-          <w:lang w:val="en-US" w:eastAsia="zh-CN"/>
-        </w:rPr>
-        <w:tab/>
-        <w:t/>
-      </w:r>
-      <w:r>
-        <w:rPr>
-          <w:rFonts w:hint="eastAsia"/>
-          <w:sz w:val="24"/>
-          <w:szCs w:val="24"/>
-          <w:lang w:val="en-US" w:eastAsia="zh-CN"/>
-        </w:rPr>
-        <w:tab/>
-      </w:r>
-      <w:r>
-        <w:rPr>
-          <w:rFonts w:hint="eastAsia" w:eastAsiaTheme="minorEastAsia"/>
-          <w:sz w:val="24"/>
-          <w:szCs w:val="24"/>
-          <w:lang w:eastAsia="zh-CN"/>
-        </w:rPr>
-        <w:t xml:space="preserve">Y </w:t>
+      </w:r>
+      <w:r>
+        <w:rPr>
+          <w:rFonts w:hint="eastAsia"/>
+          <w:sz w:val="24"/>
+          <w:szCs w:val="24"/>
+          <w:lang w:val="en-US" w:eastAsia="zh-CN"/>
+        </w:rPr>
+        <w:tab/>
+      </w:r>
+      <w:r>
+        <w:rPr>
+          <w:rFonts w:hint="eastAsia"/>
+          <w:sz w:val="24"/>
+          <w:szCs w:val="24"/>
+          <w:lang w:val="en-US" w:eastAsia="zh-CN"/>
+        </w:rPr>
+        <w:tab/>
+      </w:r>
+      <w:r>
+        <w:rPr>
+          <w:rFonts w:hint="eastAsia"/>
+          <w:sz w:val="24"/>
+          <w:szCs w:val="24"/>
+          <w:lang w:val="en-US" w:eastAsia="zh-CN"/>
+        </w:rPr>
+        <w:tab/>
+      </w:r>
+      <w:r>
+        <w:rPr>
+          <w:rFonts w:hint="eastAsia"/>
+          <w:sz w:val="24"/>
+          <w:szCs w:val="24"/>
+          <w:lang w:val="en-US" w:eastAsia="zh-CN"/>
+        </w:rPr>
+        <w:tab/>
+      </w:r>
+      <w:r>
+        <w:rPr>
+          <w:rFonts w:hint="eastAsia"/>
+          <w:sz w:val="24"/>
+          <w:szCs w:val="24"/>
+          <w:lang w:val="en-US" w:eastAsia="zh-CN"/>
+        </w:rPr>
+        <w:tab/>
+      </w:r>
+      <w:r>
+        <w:rPr>
+          <w:rFonts w:hint="eastAsia"/>
+          <w:sz w:val="24"/>
+          <w:szCs w:val="24"/>
+          <w:lang w:val="en-US" w:eastAsia="zh-CN"/>
+        </w:rPr>
+        <w:tab/>
+      </w:r>
+      <w:r>
+        <w:rPr>
+          <w:rFonts w:hint="eastAsia"/>
+          <w:sz w:val="24"/>
+          <w:szCs w:val="24"/>
+          <w:lang w:val="en-US" w:eastAsia="zh-CN"/>
+        </w:rPr>
+        <w:tab/>
+      </w:r>
+      <w:r>
+        <w:rPr>
+          <w:rFonts w:hint="eastAsia"/>
+          <w:sz w:val="24"/>
+          <w:szCs w:val="24"/>
+          <w:lang w:val="en-US" w:eastAsia="zh-CN"/>
+        </w:rPr>
+        <w:tab/>
+      </w:r>
+      <w:r>
+        <w:rPr>
+          <w:rFonts w:hint="eastAsia"/>
+          <w:sz w:val="24"/>
+          <w:szCs w:val="24"/>
+          <w:lang w:val="en-US" w:eastAsia="zh-CN"/>
+        </w:rPr>
+        <w:tab/>
+      </w:r>
+      <w:r>
+        <w:rPr>
+          <w:rFonts w:hint="eastAsia" w:eastAsiaTheme="minorEastAsia"/>
+          <w:sz w:val="24"/>
+          <w:szCs w:val="24"/>
+          <w:highlight w:val="cyan"/>
+          <w:lang w:eastAsia="zh-CN"/>
+        </w:rPr>
+        <w:t>Y</w:t>
+      </w:r>
+      <w:r>
+        <w:rPr>
+          <w:rFonts w:hint="eastAsia" w:eastAsiaTheme="minorEastAsia"/>
+          <w:sz w:val="24"/>
+          <w:szCs w:val="24"/>
+          <w:lang w:eastAsia="zh-CN"/>
+        </w:rPr>
+        <w:t xml:space="preserve"> </w:t>
       </w:r>
       <w:r>
         <w:rPr>
@@ -3039,155 +3057,151 @@
           <w:lang w:val="en-US" w:eastAsia="zh-CN"/>
         </w:rPr>
         <w:tab/>
-        <w:t/>
-      </w:r>
-      <w:r>
-        <w:rPr>
-          <w:rFonts w:hint="eastAsia"/>
-          <w:sz w:val="24"/>
-          <w:szCs w:val="24"/>
-          <w:lang w:val="en-US" w:eastAsia="zh-CN"/>
-        </w:rPr>
-        <w:tab/>
-        <w:t/>
-      </w:r>
-      <w:r>
-        <w:rPr>
-          <w:rFonts w:hint="eastAsia"/>
-          <w:sz w:val="24"/>
-          <w:szCs w:val="24"/>
-          <w:lang w:val="en-US" w:eastAsia="zh-CN"/>
-        </w:rPr>
-        <w:tab/>
-        <w:t/>
-      </w:r>
-      <w:r>
-        <w:rPr>
-          <w:rFonts w:hint="eastAsia"/>
-          <w:sz w:val="24"/>
-          <w:szCs w:val="24"/>
-          <w:lang w:val="en-US" w:eastAsia="zh-CN"/>
-        </w:rPr>
-        <w:tab/>
-        <w:t/>
-      </w:r>
-      <w:r>
-        <w:rPr>
-          <w:rFonts w:hint="eastAsia"/>
-          <w:sz w:val="24"/>
-          <w:szCs w:val="24"/>
-          <w:lang w:val="en-US" w:eastAsia="zh-CN"/>
-        </w:rPr>
-        <w:tab/>
-        <w:t/>
-      </w:r>
-      <w:r>
-        <w:rPr>
-          <w:rFonts w:hint="eastAsia"/>
-          <w:sz w:val="24"/>
-          <w:szCs w:val="24"/>
-          <w:lang w:val="en-US" w:eastAsia="zh-CN"/>
-        </w:rPr>
-        <w:tab/>
-        <w:t/>
-      </w:r>
-      <w:r>
-        <w:rPr>
-          <w:rFonts w:hint="eastAsia"/>
-          <w:sz w:val="24"/>
-          <w:szCs w:val="24"/>
-          <w:lang w:val="en-US" w:eastAsia="zh-CN"/>
-        </w:rPr>
-        <w:tab/>
-        <w:t/>
-      </w:r>
-      <w:r>
-        <w:rPr>
-          <w:rFonts w:hint="eastAsia"/>
-          <w:sz w:val="24"/>
-          <w:szCs w:val="24"/>
-          <w:lang w:val="en-US" w:eastAsia="zh-CN"/>
-        </w:rPr>
-        <w:tab/>
-        <w:t/>
-      </w:r>
-      <w:r>
-        <w:rPr>
-          <w:rFonts w:hint="eastAsia"/>
-          <w:sz w:val="24"/>
-          <w:szCs w:val="24"/>
-          <w:lang w:val="en-US" w:eastAsia="zh-CN"/>
-        </w:rPr>
-        <w:tab/>
-        <w:t/>
-      </w:r>
-      <w:r>
-        <w:rPr>
-          <w:rFonts w:hint="eastAsia"/>
-          <w:sz w:val="24"/>
-          <w:szCs w:val="24"/>
-          <w:lang w:val="en-US" w:eastAsia="zh-CN"/>
-        </w:rPr>
-        <w:tab/>
-        <w:t/>
-      </w:r>
-      <w:r>
-        <w:rPr>
-          <w:rFonts w:hint="eastAsia"/>
-          <w:sz w:val="24"/>
-          <w:szCs w:val="24"/>
-          <w:lang w:val="en-US" w:eastAsia="zh-CN"/>
-        </w:rPr>
-        <w:tab/>
-        <w:t/>
-      </w:r>
-      <w:r>
-        <w:rPr>
-          <w:rFonts w:hint="eastAsia"/>
-          <w:sz w:val="24"/>
-          <w:szCs w:val="24"/>
-          <w:lang w:val="en-US" w:eastAsia="zh-CN"/>
-        </w:rPr>
-        <w:tab/>
-        <w:t/>
-      </w:r>
-      <w:r>
-        <w:rPr>
-          <w:rFonts w:hint="eastAsia"/>
-          <w:sz w:val="24"/>
-          <w:szCs w:val="24"/>
-          <w:lang w:val="en-US" w:eastAsia="zh-CN"/>
-        </w:rPr>
-        <w:tab/>
-        <w:t/>
-      </w:r>
-      <w:r>
-        <w:rPr>
-          <w:rFonts w:hint="eastAsia"/>
-          <w:sz w:val="24"/>
-          <w:szCs w:val="24"/>
-          <w:lang w:val="en-US" w:eastAsia="zh-CN"/>
-        </w:rPr>
-        <w:tab/>
-        <w:t/>
-      </w:r>
-      <w:r>
-        <w:rPr>
-          <w:rFonts w:hint="eastAsia"/>
-          <w:sz w:val="24"/>
-          <w:szCs w:val="24"/>
-          <w:lang w:val="en-US" w:eastAsia="zh-CN"/>
-        </w:rPr>
-        <w:tab/>
-      </w:r>
-      <w:r>
-        <w:rPr>
-          <w:rFonts w:hint="eastAsia" w:eastAsiaTheme="minorEastAsia"/>
-          <w:sz w:val="24"/>
-          <w:szCs w:val="24"/>
-          <w:lang w:eastAsia="zh-CN"/>
-        </w:rPr>
-        <w:t xml:space="preserve">Y </w:t>
+      </w:r>
+      <w:r>
+        <w:rPr>
+          <w:rFonts w:hint="eastAsia"/>
+          <w:sz w:val="24"/>
+          <w:szCs w:val="24"/>
+          <w:lang w:val="en-US" w:eastAsia="zh-CN"/>
+        </w:rPr>
+        <w:tab/>
+      </w:r>
+      <w:r>
+        <w:rPr>
+          <w:rFonts w:hint="eastAsia"/>
+          <w:sz w:val="24"/>
+          <w:szCs w:val="24"/>
+          <w:lang w:val="en-US" w:eastAsia="zh-CN"/>
+        </w:rPr>
+        <w:tab/>
+      </w:r>
+      <w:r>
+        <w:rPr>
+          <w:rFonts w:hint="eastAsia"/>
+          <w:sz w:val="24"/>
+          <w:szCs w:val="24"/>
+          <w:lang w:val="en-US" w:eastAsia="zh-CN"/>
+        </w:rPr>
+        <w:tab/>
+      </w:r>
+      <w:r>
+        <w:rPr>
+          <w:rFonts w:hint="eastAsia"/>
+          <w:sz w:val="24"/>
+          <w:szCs w:val="24"/>
+          <w:lang w:val="en-US" w:eastAsia="zh-CN"/>
+        </w:rPr>
+        <w:tab/>
+      </w:r>
+      <w:r>
+        <w:rPr>
+          <w:rFonts w:hint="eastAsia"/>
+          <w:sz w:val="24"/>
+          <w:szCs w:val="24"/>
+          <w:lang w:val="en-US" w:eastAsia="zh-CN"/>
+        </w:rPr>
+        <w:tab/>
+      </w:r>
+      <w:r>
+        <w:rPr>
+          <w:rFonts w:hint="eastAsia"/>
+          <w:sz w:val="24"/>
+          <w:szCs w:val="24"/>
+          <w:lang w:val="en-US" w:eastAsia="zh-CN"/>
+        </w:rPr>
+        <w:tab/>
+      </w:r>
+      <w:r>
+        <w:rPr>
+          <w:rFonts w:hint="eastAsia"/>
+          <w:sz w:val="24"/>
+          <w:szCs w:val="24"/>
+          <w:lang w:val="en-US" w:eastAsia="zh-CN"/>
+        </w:rPr>
+        <w:tab/>
+      </w:r>
+      <w:r>
+        <w:rPr>
+          <w:rFonts w:hint="eastAsia"/>
+          <w:sz w:val="24"/>
+          <w:szCs w:val="24"/>
+          <w:lang w:val="en-US" w:eastAsia="zh-CN"/>
+        </w:rPr>
+        <w:tab/>
+      </w:r>
+      <w:r>
+        <w:rPr>
+          <w:rFonts w:hint="eastAsia"/>
+          <w:sz w:val="24"/>
+          <w:szCs w:val="24"/>
+          <w:lang w:val="en-US" w:eastAsia="zh-CN"/>
+        </w:rPr>
+        <w:tab/>
+      </w:r>
+      <w:r>
+        <w:rPr>
+          <w:rFonts w:hint="eastAsia"/>
+          <w:sz w:val="24"/>
+          <w:szCs w:val="24"/>
+          <w:lang w:val="en-US" w:eastAsia="zh-CN"/>
+        </w:rPr>
+        <w:tab/>
+      </w:r>
+      <w:r>
+        <w:rPr>
+          <w:rFonts w:hint="eastAsia"/>
+          <w:sz w:val="24"/>
+          <w:szCs w:val="24"/>
+          <w:lang w:val="en-US" w:eastAsia="zh-CN"/>
+        </w:rPr>
+        <w:tab/>
+      </w:r>
+      <w:r>
+        <w:rPr>
+          <w:rFonts w:hint="eastAsia"/>
+          <w:sz w:val="24"/>
+          <w:szCs w:val="24"/>
+          <w:lang w:val="en-US" w:eastAsia="zh-CN"/>
+        </w:rPr>
+        <w:tab/>
+      </w:r>
+      <w:r>
+        <w:rPr>
+          <w:rFonts w:hint="eastAsia"/>
+          <w:sz w:val="24"/>
+          <w:szCs w:val="24"/>
+          <w:lang w:val="en-US" w:eastAsia="zh-CN"/>
+        </w:rPr>
+        <w:tab/>
+      </w:r>
+      <w:r>
+        <w:rPr>
+          <w:rFonts w:hint="eastAsia"/>
+          <w:sz w:val="24"/>
+          <w:szCs w:val="24"/>
+          <w:lang w:val="en-US" w:eastAsia="zh-CN"/>
+        </w:rPr>
+        <w:tab/>
+      </w:r>
+      <w:r>
+        <w:rPr>
+          <w:rFonts w:hint="eastAsia" w:eastAsiaTheme="minorEastAsia"/>
+          <w:sz w:val="24"/>
+          <w:szCs w:val="24"/>
+          <w:highlight w:val="cyan"/>
+          <w:lang w:eastAsia="zh-CN"/>
+        </w:rPr>
+        <w:t>Y</w:t>
+      </w:r>
+      <w:r>
+        <w:rPr>
+          <w:rFonts w:hint="eastAsia" w:eastAsiaTheme="minorEastAsia"/>
+          <w:sz w:val="24"/>
+          <w:szCs w:val="24"/>
+          <w:lang w:eastAsia="zh-CN"/>
+        </w:rPr>
+        <w:t xml:space="preserve"> </w:t>
       </w:r>
       <w:r>
         <w:rPr>
@@ -3395,7 +3409,7 @@
     </w:p>
     <w:sectPr>
       <w:pgSz w:w="11906" w:h="16838"/>
-      <w:pgMar w:top="1020" w:right="1266" w:bottom="918" w:left="1180" w:header="851" w:footer="992" w:gutter="0"/>
+      <w:pgMar w:top="1020" w:right="1066" w:bottom="918" w:left="1180" w:header="851" w:footer="992" w:gutter="0"/>
       <w:cols w:space="425" w:num="1"/>
       <w:docGrid w:type="lines" w:linePitch="312" w:charSpace="0"/>
     </w:sectPr>

</xml_diff>